<commit_message>
Added business consulting to product offerings
</commit_message>
<xml_diff>
--- a/Documents/Product Offerings.docx
+++ b/Documents/Product Offerings.docx
@@ -141,6 +141,32 @@
     <w:p>
       <w:r>
         <w:t>This is for someone who wants a cheap site built quickly.</w:t>
+      </w:r>
+    </w:p>
+    <w:p>
+      <w:pPr>
+        <w:pStyle w:val="Heading1"/>
+      </w:pPr>
+      <w:r>
+        <w:t>Business Consulting</w:t>
+      </w:r>
+    </w:p>
+    <w:p>
+      <w:pPr>
+        <w:rPr>
+          <w:b/>
+        </w:rPr>
+      </w:pPr>
+      <w:r>
+        <w:rPr>
+          <w:b/>
+        </w:rPr>
+        <w:t>Expensive</w:t>
+      </w:r>
+    </w:p>
+    <w:p>
+      <w:r>
+        <w:t>Businesses and individual clients get business consultation from us, but could be redirected to David if they are in need of HUB services</w:t>
       </w:r>
       <w:bookmarkStart w:id="0" w:name="_GoBack"/>
       <w:bookmarkEnd w:id="0"/>

</xml_diff>